<commit_message>
*Fazendo algumas correções ortográficas do trabalho de Engenharia Social
</commit_message>
<xml_diff>
--- a/engenharia_social/engenharia_social_trabalho.docx
+++ b/engenharia_social/engenharia_social_trabalho.docx
@@ -199,7 +199,67 @@
         <w:rPr>
           <w:rFonts w:ascii="Liberation Sans" w:hAnsi="Liberation Sans"/>
         </w:rPr>
-        <w:t xml:space="preserve"> por envio indevido das mesmas através de páginas web maliciosas, tendo seus links anexados em e-mails no qual suas mensagens passam ou uma sensação de urgência ao alvo para passar essas informações </w:t>
+        <w:t xml:space="preserve"> por envio indevido das mesmas através de páginas web maliciosas, tendo seus links anexados em e-mails no</w:t>
+      </w:r>
+      <w:r>
+        <w:rPr>
+          <w:rFonts w:ascii="Liberation Sans" w:hAnsi="Liberation Sans"/>
+        </w:rPr>
+        <w:t>s</w:t>
+      </w:r>
+      <w:r>
+        <w:rPr>
+          <w:rFonts w:ascii="Liberation Sans" w:hAnsi="Liberation Sans"/>
+        </w:rPr>
+        <w:t xml:space="preserve"> qua</w:t>
+      </w:r>
+      <w:r>
+        <w:rPr>
+          <w:rFonts w:ascii="Liberation Sans" w:hAnsi="Liberation Sans"/>
+        </w:rPr>
+        <w:t>is</w:t>
+      </w:r>
+      <w:r>
+        <w:rPr>
+          <w:rFonts w:ascii="Liberation Sans" w:hAnsi="Liberation Sans"/>
+        </w:rPr>
+        <w:t xml:space="preserve"> </w:t>
+      </w:r>
+      <w:r>
+        <w:rPr>
+          <w:rFonts w:ascii="Liberation Sans" w:hAnsi="Liberation Sans"/>
+        </w:rPr>
+        <w:t>as</w:t>
+      </w:r>
+      <w:r>
+        <w:rPr>
+          <w:rFonts w:ascii="Liberation Sans" w:hAnsi="Liberation Sans"/>
+        </w:rPr>
+        <w:t xml:space="preserve"> mensagens </w:t>
+      </w:r>
+      <w:r>
+        <w:rPr>
+          <w:rFonts w:ascii="Liberation Sans" w:hAnsi="Liberation Sans"/>
+        </w:rPr>
+        <w:t xml:space="preserve">tentam </w:t>
+      </w:r>
+      <w:r>
+        <w:rPr>
+          <w:rFonts w:ascii="Liberation Sans" w:hAnsi="Liberation Sans"/>
+        </w:rPr>
+        <w:t xml:space="preserve">ou </w:t>
+      </w:r>
+      <w:r>
+        <w:rPr>
+          <w:rFonts w:ascii="Liberation Sans" w:hAnsi="Liberation Sans"/>
+        </w:rPr>
+        <w:t>incitar</w:t>
+      </w:r>
+      <w:r>
+        <w:rPr>
+          <w:rFonts w:ascii="Liberation Sans" w:hAnsi="Liberation Sans"/>
+        </w:rPr>
+        <w:t xml:space="preserve"> uma sensação de urgência ao alvo para passar essas informações </w:t>
       </w:r>
       <w:r>
         <w:rPr>
@@ -213,7 +273,67 @@
         <w:rPr>
           <w:rFonts w:ascii="Liberation Sans" w:hAnsi="Liberation Sans"/>
         </w:rPr>
-        <w:t>, ou um pretexto falso porém que tenta ser convincente o bastante para o alvo passar esses dados (pretexting).</w:t>
+        <w:t xml:space="preserve">, ou </w:t>
+      </w:r>
+      <w:r>
+        <w:rPr>
+          <w:rFonts w:ascii="Liberation Sans" w:hAnsi="Liberation Sans"/>
+        </w:rPr>
+        <w:t>enganar o alvo com um</w:t>
+      </w:r>
+      <w:r>
+        <w:rPr>
+          <w:rFonts w:ascii="Liberation Sans" w:hAnsi="Liberation Sans"/>
+        </w:rPr>
+        <w:t xml:space="preserve"> pretexto </w:t>
+      </w:r>
+      <w:r>
+        <w:rPr>
+          <w:rFonts w:ascii="Liberation Sans" w:hAnsi="Liberation Sans"/>
+        </w:rPr>
+        <w:t>que, embora seja</w:t>
+      </w:r>
+      <w:r>
+        <w:rPr>
+          <w:rFonts w:ascii="Liberation Sans" w:hAnsi="Liberation Sans"/>
+        </w:rPr>
+        <w:t xml:space="preserve"> fals</w:t>
+      </w:r>
+      <w:r>
+        <w:rPr>
+          <w:rFonts w:ascii="Liberation Sans" w:hAnsi="Liberation Sans"/>
+        </w:rPr>
+        <w:t>o,</w:t>
+      </w:r>
+      <w:r>
+        <w:rPr>
+          <w:rFonts w:ascii="Liberation Sans" w:hAnsi="Liberation Sans"/>
+        </w:rPr>
+        <w:t xml:space="preserve"> tenta ser </w:t>
+      </w:r>
+      <w:r>
+        <w:rPr>
+          <w:rFonts w:ascii="Liberation Sans" w:hAnsi="Liberation Sans"/>
+        </w:rPr>
+        <w:t>válido</w:t>
+      </w:r>
+      <w:r>
+        <w:rPr>
+          <w:rFonts w:ascii="Liberation Sans" w:hAnsi="Liberation Sans"/>
+        </w:rPr>
+        <w:t xml:space="preserve"> o bastante para </w:t>
+      </w:r>
+      <w:r>
+        <w:rPr>
+          <w:rFonts w:ascii="Liberation Sans" w:hAnsi="Liberation Sans"/>
+        </w:rPr>
+        <w:t xml:space="preserve">convencer de </w:t>
+      </w:r>
+      <w:r>
+        <w:rPr>
+          <w:rFonts w:ascii="Liberation Sans" w:hAnsi="Liberation Sans"/>
+        </w:rPr>
+        <w:t>passar esses dados (pretexting).</w:t>
       </w:r>
     </w:p>
     <w:p>
@@ -234,7 +354,55 @@
         </w:rPr>
         <w:tab/>
         <w:tab/>
-        <w:t>Por questões de eficácia, cada um desses testes de vulnerabilidade serão feitos com os funcionários da empresa durante seu cotidiano de trabalho sem consentimento. No entanto, nos comprometemos a não fazer uso de nenhum dado sigiloso que acabe sendo eventualmente extraído em qualquer ataque, pois nosso objetivo é apenas fazer testes.</w:t>
+        <w:t>Por questões de eficácia, cada um desses testes de vulnerabilidade serão feitos com os funcionários da empresa durante se</w:t>
+      </w:r>
+      <w:r>
+        <w:rPr>
+          <w:rFonts w:ascii="Liberation Sans" w:hAnsi="Liberation Sans"/>
+        </w:rPr>
+        <w:t>us expedientes</w:t>
+      </w:r>
+      <w:r>
+        <w:rPr>
+          <w:rFonts w:ascii="Liberation Sans" w:hAnsi="Liberation Sans"/>
+        </w:rPr>
+        <w:t xml:space="preserve"> de trabalho sem </w:t>
+      </w:r>
+      <w:r>
+        <w:rPr>
+          <w:rFonts w:ascii="Liberation Sans" w:hAnsi="Liberation Sans"/>
+        </w:rPr>
+        <w:t>haver qualquer</w:t>
+      </w:r>
+      <w:r>
+        <w:rPr>
+          <w:rFonts w:ascii="Liberation Sans" w:hAnsi="Liberation Sans"/>
+        </w:rPr>
+        <w:t xml:space="preserve"> consentimento </w:t>
+      </w:r>
+      <w:r>
+        <w:rPr>
+          <w:rFonts w:ascii="Liberation Sans" w:hAnsi="Liberation Sans"/>
+        </w:rPr>
+        <w:t>dos mesmos</w:t>
+      </w:r>
+      <w:r>
+        <w:rPr>
+          <w:rFonts w:ascii="Liberation Sans" w:hAnsi="Liberation Sans"/>
+        </w:rPr>
+        <w:t xml:space="preserve">. No entanto, nos comprometemos a não fazer uso de nenhum dado sigiloso que acabe sendo eventualmente extraído em qualquer ataque, pois nosso objetivo é apenas fazer testes </w:t>
+      </w:r>
+      <w:r>
+        <w:rPr>
+          <w:rFonts w:ascii="Liberation Sans" w:hAnsi="Liberation Sans"/>
+        </w:rPr>
+        <w:t>de segurança</w:t>
+      </w:r>
+      <w:r>
+        <w:rPr>
+          <w:rFonts w:ascii="Liberation Sans" w:hAnsi="Liberation Sans"/>
+        </w:rPr>
+        <w:t>.</w:t>
       </w:r>
     </w:p>
     <w:p>
@@ -348,29 +516,19 @@
         <w:rPr>
           <w:rFonts w:ascii="Liberation Sans" w:hAnsi="Liberation Sans"/>
         </w:rPr>
-        <w:t xml:space="preserve"> faremos algumas buscas avançadas no Google a respeito da empresa a procura de informações relacionadas ao seu corpo de funcionários (incluindo membros executivos) ou da própria instituição em si. Com isso, verificaremos se estão expostos na web dados sigilosos como senhas e documentos pessoais de funcionários, documentos internos da empresa e informações sensíveis de seu sistema interno. Diante dessas buscas, qualquer ocorrência de exposição indevida desses conteúdos sigilosos serão registradas em relatório, assim como também haverão indicações de onde estão ocorrendo as exposições indevidas para que providências sejam tomadas por parte da contratante.</w:t>
-      </w:r>
-    </w:p>
-    <w:p>
-      <w:pPr>
-        <w:pStyle w:val="Normal"/>
-        <w:numPr>
-          <w:ilvl w:val="0"/>
-          <w:numId w:val="0"/>
-        </w:numPr>
-        <w:spacing w:before="114" w:after="114"/>
-        <w:ind w:left="720" w:hanging="0"/>
-        <w:jc w:val="both"/>
-        <w:rPr>
-          <w:u w:val="single"/>
-        </w:rPr>
-      </w:pPr>
-      <w:r>
-        <w:rPr>
-          <w:rFonts w:ascii="Liberation Sans" w:hAnsi="Liberation Sans"/>
-          <w:u w:val="single"/>
-        </w:rPr>
-        <w:t>2.2 Teste 2:</w:t>
+        <w:t xml:space="preserve"> faremos algumas buscas avançadas no Google </w:t>
+      </w:r>
+      <w:r>
+        <w:rPr>
+          <w:rFonts w:ascii="Liberation Sans" w:hAnsi="Liberation Sans"/>
+        </w:rPr>
+        <w:t>sobre</w:t>
+      </w:r>
+      <w:r>
+        <w:rPr>
+          <w:rFonts w:ascii="Liberation Sans" w:hAnsi="Liberation Sans"/>
+        </w:rPr>
+        <w:t xml:space="preserve"> empresa a procura de informações relacionadas ao seu corpo de funcionários (incluindo membros executivos) ou da própria instituição em si. Com isso, verificaremos se estão expostos na web dados sigilosos como senhas e documentos pessoais de funcionários, documentos internos da empresa e informações sensíveis de seu sistema interno.</w:t>
       </w:r>
     </w:p>
     <w:p>
@@ -391,49 +549,29 @@
         </w:rPr>
         <w:tab/>
         <w:tab/>
-        <w:t xml:space="preserve">No </w:t>
-      </w:r>
-      <w:r>
-        <w:rPr>
-          <w:rFonts w:ascii="Liberation Sans" w:hAnsi="Liberation Sans"/>
-          <w:i/>
-          <w:iCs/>
-        </w:rPr>
-        <w:t>teste 2</w:t>
-      </w:r>
-      <w:r>
-        <w:rPr>
-          <w:rFonts w:ascii="Liberation Sans" w:hAnsi="Liberation Sans"/>
-        </w:rPr>
-        <w:t xml:space="preserve"> </w:t>
-      </w:r>
-      <w:bookmarkStart w:id="0" w:name="__DdeLink__210_1942761700"/>
-      <w:r>
-        <w:rPr>
-          <w:rFonts w:ascii="Liberation Sans" w:hAnsi="Liberation Sans"/>
-        </w:rPr>
-        <w:t>as ações se basearão em</w:t>
-      </w:r>
-      <w:bookmarkEnd w:id="0"/>
-      <w:r>
-        <w:rPr>
-          <w:rFonts w:ascii="Liberation Sans" w:hAnsi="Liberation Sans"/>
-        </w:rPr>
-        <w:t xml:space="preserve"> </w:t>
-      </w:r>
-      <w:r>
-        <w:rPr>
-          <w:rFonts w:ascii="Liberation Sans" w:hAnsi="Liberation Sans"/>
-          <w:i/>
-          <w:iCs/>
-        </w:rPr>
-        <w:t>Trailgating</w:t>
-      </w:r>
-      <w:r>
-        <w:rPr>
-          <w:rFonts w:ascii="Liberation Sans" w:hAnsi="Liberation Sans"/>
-        </w:rPr>
-        <w:t>.  Primeiramente mandaremos um especialista que, a princípio, se passará por uma pessoa civil relacionada a algum membro de alto escalão da empresa, isto é, um civil sem nenhum vínculo profissional com a mesma. Esse especialista tentará adentrar a instituição se aproximando com conversas e interações diretas com funcionários transeuntes na entrada e, a medida que se suceder, tentará acessar outros setores internos restritos se aproximando de  outros funcionários autorizados a entrar no local. Nessas aproximações, algumas estratégias (envolvendo interação ou não) serão usadas, tais como: se passar por um membro de outro setor da empresa que necessita de acesso ao local com um falso pretexto, conversas com abordagem técnica ou informal (podendo inclusive fazer usos de jargões) com o intuito de distrair a pessoa enquanto adentra ao setor alvo, tentar adentrar o local usando o falso o pretexto de ter sido mandado em nome de algum outro membro também autorizado ou simplesmente se aproximar na encolha sem ser percebido. Essas estratégias serão elaboradas se baseando numa análise prévia dos padrões de comportamento e interação dos membros autorizados.</w:t>
+        <w:t>Diante dessas buscas, qualquer ocorrência de exposição indevida desses conteúdos sigilosos serão registradas em relatório, assim como também haverão indicações de onde estão ocorrendo as exposições indevidas para que providências sejam tomadas por parte da contratante.</w:t>
+      </w:r>
+    </w:p>
+    <w:p>
+      <w:pPr>
+        <w:pStyle w:val="Normal"/>
+        <w:numPr>
+          <w:ilvl w:val="0"/>
+          <w:numId w:val="0"/>
+        </w:numPr>
+        <w:spacing w:before="114" w:after="114"/>
+        <w:ind w:left="720" w:hanging="0"/>
+        <w:jc w:val="both"/>
+        <w:rPr>
+          <w:u w:val="single"/>
+        </w:rPr>
+      </w:pPr>
+      <w:r>
+        <w:rPr>
+          <w:rFonts w:ascii="Liberation Sans" w:hAnsi="Liberation Sans"/>
+          <w:u w:val="single"/>
+        </w:rPr>
+        <w:t>2.2 Teste 2:</w:t>
       </w:r>
     </w:p>
     <w:p>
@@ -454,7 +592,133 @@
         </w:rPr>
         <w:tab/>
         <w:tab/>
-        <w:t xml:space="preserve">Após a conclusão dessa primeira etapa do teste 2, aprimoraremos a tentativa de invasão mandando outro especialista que, dessa vez, se passará por um representante de algum fornecedor ou parceiro da instituição que tem seu acesso ao interior da empresa restrito apenas aos setores nos quais condizem com os seus objetivos propostos. Esse especialista, caso tenha um membro supervisor o acompanhando, tentará se aproveitar ou se afastar do mesmo para acessar outros locais do estabelecimento. Para as infiltrações indevidas, ele poderá adotar as mesmas estratégias de aproximação do primeiro especialista, tendo inclusive em mãos um pequeno relatório com os padrões de comportamento e interação analisados na primeira etapa, ou usar sua própria posição de representante/parceiro para isso. </w:t>
+        <w:t xml:space="preserve">No </w:t>
+      </w:r>
+      <w:r>
+        <w:rPr>
+          <w:rFonts w:ascii="Liberation Sans" w:hAnsi="Liberation Sans"/>
+          <w:i/>
+          <w:iCs/>
+        </w:rPr>
+        <w:t>teste 2</w:t>
+      </w:r>
+      <w:r>
+        <w:rPr>
+          <w:rFonts w:ascii="Liberation Sans" w:hAnsi="Liberation Sans"/>
+        </w:rPr>
+        <w:t xml:space="preserve"> </w:t>
+      </w:r>
+      <w:bookmarkStart w:id="0" w:name="__DdeLink__210_1942761700"/>
+      <w:r>
+        <w:rPr>
+          <w:rFonts w:ascii="Liberation Sans" w:hAnsi="Liberation Sans"/>
+        </w:rPr>
+        <w:t>as ações se basearão em</w:t>
+      </w:r>
+      <w:bookmarkEnd w:id="0"/>
+      <w:r>
+        <w:rPr>
+          <w:rFonts w:ascii="Liberation Sans" w:hAnsi="Liberation Sans"/>
+        </w:rPr>
+        <w:t xml:space="preserve"> </w:t>
+      </w:r>
+      <w:r>
+        <w:rPr>
+          <w:rFonts w:ascii="Liberation Sans" w:hAnsi="Liberation Sans"/>
+          <w:i/>
+          <w:iCs/>
+        </w:rPr>
+        <w:t>Trailgating</w:t>
+      </w:r>
+      <w:r>
+        <w:rPr>
+          <w:rFonts w:ascii="Liberation Sans" w:hAnsi="Liberation Sans"/>
+        </w:rPr>
+        <w:t xml:space="preserve">.  Primeiramente mandaremos um especialista que, a princípio, se passará por uma pessoa civil relacionada a algum membro de alto escalão da empresa, isto é, um civil sem nenhum vínculo profissional com a mesma. Esse especialista tentará adentrar a instituição se aproximando com conversas e interações diretas com funcionários transeuntes na entrada e, </w:t>
+      </w:r>
+      <w:r>
+        <w:rPr>
+          <w:rFonts w:ascii="Liberation Sans" w:hAnsi="Liberation Sans"/>
+        </w:rPr>
+        <w:t xml:space="preserve">após </w:t>
+      </w:r>
+      <w:r>
+        <w:rPr>
+          <w:rFonts w:ascii="Liberation Sans" w:hAnsi="Liberation Sans"/>
+        </w:rPr>
+        <w:t xml:space="preserve">se suceder </w:t>
+      </w:r>
+      <w:r>
+        <w:rPr>
+          <w:rFonts w:ascii="Liberation Sans" w:hAnsi="Liberation Sans"/>
+        </w:rPr>
+        <w:t>nessa tarefa</w:t>
+      </w:r>
+      <w:r>
+        <w:rPr>
+          <w:rFonts w:ascii="Liberation Sans" w:hAnsi="Liberation Sans"/>
+        </w:rPr>
+        <w:t xml:space="preserve">, tentará acessar outros setores internos restritos se aproximando de outros funcionários autorizados </w:t>
+      </w:r>
+      <w:r>
+        <w:rPr>
+          <w:rFonts w:ascii="Liberation Sans" w:hAnsi="Liberation Sans"/>
+        </w:rPr>
+        <w:t>prestes</w:t>
+      </w:r>
+      <w:r>
+        <w:rPr>
+          <w:rFonts w:ascii="Liberation Sans" w:hAnsi="Liberation Sans"/>
+        </w:rPr>
+        <w:t xml:space="preserve"> a entrar no local. Nessas aproximações, algumas estratégias (envolvendo interaç</w:t>
+      </w:r>
+      <w:r>
+        <w:rPr>
+          <w:rFonts w:ascii="Liberation Sans" w:hAnsi="Liberation Sans"/>
+        </w:rPr>
+        <w:t>ões</w:t>
+      </w:r>
+      <w:r>
+        <w:rPr>
+          <w:rFonts w:ascii="Liberation Sans" w:hAnsi="Liberation Sans"/>
+        </w:rPr>
+        <w:t xml:space="preserve"> ou não) serão usadas, tais como: se passar por um membro de outro setor da empresa que necessita de acesso ao local com um falso pretexto, conversas </w:t>
+      </w:r>
+      <w:r>
+        <w:rPr>
+          <w:rFonts w:ascii="Liberation Sans" w:hAnsi="Liberation Sans"/>
+        </w:rPr>
+        <w:t>envolvendo</w:t>
+      </w:r>
+      <w:r>
+        <w:rPr>
+          <w:rFonts w:ascii="Liberation Sans" w:hAnsi="Liberation Sans"/>
+        </w:rPr>
+        <w:t xml:space="preserve"> abordagem técnica ou informal (podendo inclusive fazer usos de jargões) com o intuito de distrair a pessoa enquanto adentra ao setor alvo, tentar adentrar o local usando o falso pretexto de ter sido mandado em nome de algum outro membro também autorizado ou simplesmente se aproximar na encolha sem ser percebido. </w:t>
+      </w:r>
+      <w:r>
+        <w:rPr>
+          <w:rFonts w:ascii="Liberation Sans" w:hAnsi="Liberation Sans"/>
+        </w:rPr>
+        <w:t>Todas e</w:t>
+      </w:r>
+      <w:r>
+        <w:rPr>
+          <w:rFonts w:ascii="Liberation Sans" w:hAnsi="Liberation Sans"/>
+        </w:rPr>
+        <w:t>ssas estratégias serão basea</w:t>
+      </w:r>
+      <w:r>
+        <w:rPr>
+          <w:rFonts w:ascii="Liberation Sans" w:hAnsi="Liberation Sans"/>
+        </w:rPr>
+        <w:t>das</w:t>
+      </w:r>
+      <w:r>
+        <w:rPr>
+          <w:rFonts w:ascii="Liberation Sans" w:hAnsi="Liberation Sans"/>
+        </w:rPr>
+        <w:t xml:space="preserve"> numa análise prévia dos padrões de comportamento e interação dos membros autorizados.</w:t>
       </w:r>
     </w:p>
     <w:p>
@@ -473,33 +737,69 @@
         <w:rPr>
           <w:rFonts w:ascii="Liberation Sans" w:hAnsi="Liberation Sans"/>
         </w:rPr>
-        <w:t>Todas as tentativas de acesso indevido bem sucedida feitas por ambos os especialistas serão registradas em relatório, apontando como obtiveram acesso aos setores e se encontraram nos locais que entraram computadores e aparelhos suscetíveis a acesso de terceiros (fora da tela de proteção de login). Além disso, também conterá no relatório ocorrência de falhas de averiguação de credenciais ou da veracidade dos argumentos usados e falhas de vigilância por parte dos funcionários da empresa.</w:t>
-      </w:r>
-    </w:p>
-    <w:p>
-      <w:pPr>
-        <w:pStyle w:val="Normal"/>
-        <w:numPr>
-          <w:ilvl w:val="0"/>
-          <w:numId w:val="0"/>
-        </w:numPr>
-        <w:spacing w:before="114" w:after="114"/>
-        <w:ind w:left="720" w:hanging="0"/>
-        <w:jc w:val="both"/>
-        <w:rPr>
-          <w:strike w:val="false"/>
-          <w:dstrike w:val="false"/>
-          <w:u w:val="single"/>
-        </w:rPr>
-      </w:pPr>
-      <w:r>
-        <w:rPr>
-          <w:rFonts w:ascii="Liberation Sans" w:hAnsi="Liberation Sans"/>
-          <w:strike w:val="false"/>
-          <w:dstrike w:val="false"/>
-          <w:u w:val="single"/>
-        </w:rPr>
-        <w:t>2.3 Teste 3:</w:t>
+        <w:tab/>
+        <w:tab/>
+        <w:t xml:space="preserve">Após a conclusão dessa primeira etapa do teste 2, aprimoraremos a tentativa de invasão mandando outro especialista que, dessa vez, se passará por um representante de algum fornecedor ou parceiro da instituição que tem seu acesso ao interior da empresa restrito apenas aos setores nos quais condizem com os seus objetivos propostos. Esse especialista, caso tenha um membro supervisor o acompanhando, tentará se aproveitar ou se afastar do mesmo para acessar outros locais do estabelecimento, </w:t>
+      </w:r>
+      <w:r>
+        <w:rPr>
+          <w:rFonts w:ascii="Liberation Sans" w:hAnsi="Liberation Sans"/>
+        </w:rPr>
+        <w:t>dependendo da conveniência do momento</w:t>
+      </w:r>
+      <w:r>
+        <w:rPr>
+          <w:rFonts w:ascii="Liberation Sans" w:hAnsi="Liberation Sans"/>
+        </w:rPr>
+        <w:t xml:space="preserve">. Para </w:t>
+      </w:r>
+      <w:r>
+        <w:rPr>
+          <w:rFonts w:ascii="Liberation Sans" w:hAnsi="Liberation Sans"/>
+        </w:rPr>
+        <w:t>se suceder nas</w:t>
+      </w:r>
+      <w:r>
+        <w:rPr>
+          <w:rFonts w:ascii="Liberation Sans" w:hAnsi="Liberation Sans"/>
+        </w:rPr>
+        <w:t xml:space="preserve"> infiltrações indevidas, ele poderá adotar as mesmas estratégias de aproximação do primeiro especialista </w:t>
+      </w:r>
+      <w:r>
+        <w:rPr>
+          <w:rFonts w:ascii="Liberation Sans" w:hAnsi="Liberation Sans"/>
+        </w:rPr>
+        <w:t>o</w:t>
+      </w:r>
+      <w:r>
+        <w:rPr>
+          <w:rFonts w:ascii="Liberation Sans" w:hAnsi="Liberation Sans"/>
+        </w:rPr>
+        <w:t xml:space="preserve">u usar </w:t>
+      </w:r>
+      <w:r>
+        <w:rPr>
+          <w:rFonts w:ascii="Liberation Sans" w:hAnsi="Liberation Sans"/>
+        </w:rPr>
+        <w:t>estratégias próprias usando</w:t>
+      </w:r>
+      <w:r>
+        <w:rPr>
+          <w:rFonts w:ascii="Liberation Sans" w:hAnsi="Liberation Sans"/>
+        </w:rPr>
+        <w:t xml:space="preserve"> sua </w:t>
+      </w:r>
+      <w:r>
+        <w:rPr>
+          <w:rFonts w:ascii="Liberation Sans" w:hAnsi="Liberation Sans"/>
+        </w:rPr>
+        <w:t>suposta</w:t>
+      </w:r>
+      <w:r>
+        <w:rPr>
+          <w:rFonts w:ascii="Liberation Sans" w:hAnsi="Liberation Sans"/>
+        </w:rPr>
+        <w:t xml:space="preserve"> posição de representante para isso. </w:t>
       </w:r>
     </w:p>
     <w:p>
@@ -520,21 +820,153 @@
         </w:rPr>
         <w:tab/>
         <w:tab/>
-        <w:t xml:space="preserve">O </w:t>
-      </w:r>
-      <w:r>
-        <w:rPr>
-          <w:rFonts w:ascii="Liberation Sans" w:hAnsi="Liberation Sans"/>
-          <w:i/>
-          <w:iCs/>
-        </w:rPr>
-        <w:t>teste 3</w:t>
-      </w:r>
-      <w:r>
-        <w:rPr>
-          <w:rFonts w:ascii="Liberation Sans" w:hAnsi="Liberation Sans"/>
-        </w:rPr>
-        <w:t xml:space="preserve"> as ações se basearão em Baiting. Faremos esse teste enviando e-mails para diversos membros da instituição. Nesses e-mails, como o objetivo aqui é atiçar a curiosidade  do alvo diante dos seus anexos maliciosos, suas mensagens estarão focadas nisso, fugindo do âmbito empresarial.</w:t>
+        <w:t>Todas as tentativas de acesso indevid</w:t>
+      </w:r>
+      <w:r>
+        <w:rPr>
+          <w:rFonts w:ascii="Liberation Sans" w:hAnsi="Liberation Sans"/>
+        </w:rPr>
+        <w:t>o</w:t>
+      </w:r>
+      <w:r>
+        <w:rPr>
+          <w:rFonts w:ascii="Liberation Sans" w:hAnsi="Liberation Sans"/>
+        </w:rPr>
+        <w:t xml:space="preserve"> feitas por ambos os especialistas </w:t>
+      </w:r>
+      <w:r>
+        <w:rPr>
+          <w:rFonts w:ascii="Liberation Sans" w:hAnsi="Liberation Sans"/>
+        </w:rPr>
+        <w:t>que forem bem sucedidas</w:t>
+      </w:r>
+      <w:r>
+        <w:rPr>
+          <w:rFonts w:ascii="Liberation Sans" w:hAnsi="Liberation Sans"/>
+        </w:rPr>
+        <w:t xml:space="preserve"> serão registradas em relatório, apontando como obtiveram acesso aos setores e se encontraram nos locais que entraram </w:t>
+      </w:r>
+      <w:r>
+        <w:rPr>
+          <w:rFonts w:ascii="Liberation Sans" w:hAnsi="Liberation Sans"/>
+        </w:rPr>
+        <w:t>quaisquer aparelhos que estivessem</w:t>
+      </w:r>
+      <w:r>
+        <w:rPr>
+          <w:rFonts w:ascii="Liberation Sans" w:hAnsi="Liberation Sans"/>
+        </w:rPr>
+        <w:t xml:space="preserve"> suscetíveis a acesso de terceiros (</w:t>
+      </w:r>
+      <w:r>
+        <w:rPr>
+          <w:rFonts w:ascii="Liberation Sans" w:hAnsi="Liberation Sans"/>
+        </w:rPr>
+        <w:t xml:space="preserve">como computadores </w:t>
+      </w:r>
+      <w:r>
+        <w:rPr>
+          <w:rFonts w:ascii="Liberation Sans" w:hAnsi="Liberation Sans"/>
+        </w:rPr>
+        <w:t>fora da tela de proteção de login). Além disso, também conterá no relatório ocorrência</w:t>
+      </w:r>
+      <w:r>
+        <w:rPr>
+          <w:rFonts w:ascii="Liberation Sans" w:hAnsi="Liberation Sans"/>
+        </w:rPr>
+        <w:t>s</w:t>
+      </w:r>
+      <w:r>
+        <w:rPr>
+          <w:rFonts w:ascii="Liberation Sans" w:hAnsi="Liberation Sans"/>
+        </w:rPr>
+        <w:t xml:space="preserve"> de falhas </w:t>
+      </w:r>
+      <w:r>
+        <w:rPr>
+          <w:rFonts w:ascii="Liberation Sans" w:hAnsi="Liberation Sans"/>
+        </w:rPr>
+        <w:t>de</w:t>
+      </w:r>
+      <w:r>
+        <w:rPr>
+          <w:rFonts w:ascii="Liberation Sans" w:hAnsi="Liberation Sans"/>
+        </w:rPr>
+        <w:t xml:space="preserve"> </w:t>
+      </w:r>
+      <w:r>
+        <w:rPr>
+          <w:rFonts w:ascii="Liberation Sans" w:hAnsi="Liberation Sans"/>
+        </w:rPr>
+        <w:t>inspeção tanto</w:t>
+      </w:r>
+      <w:r>
+        <w:rPr>
+          <w:rFonts w:ascii="Liberation Sans" w:hAnsi="Liberation Sans"/>
+        </w:rPr>
+        <w:t xml:space="preserve"> d</w:t>
+      </w:r>
+      <w:r>
+        <w:rPr>
+          <w:rFonts w:ascii="Liberation Sans" w:hAnsi="Liberation Sans"/>
+        </w:rPr>
+        <w:t>as</w:t>
+      </w:r>
+      <w:r>
+        <w:rPr>
+          <w:rFonts w:ascii="Liberation Sans" w:hAnsi="Liberation Sans"/>
+        </w:rPr>
+        <w:t xml:space="preserve"> credenciais </w:t>
+      </w:r>
+      <w:r>
+        <w:rPr>
+          <w:rFonts w:ascii="Liberation Sans" w:hAnsi="Liberation Sans"/>
+        </w:rPr>
+        <w:t>quanto da</w:t>
+      </w:r>
+      <w:r>
+        <w:rPr>
+          <w:rFonts w:ascii="Liberation Sans" w:hAnsi="Liberation Sans"/>
+        </w:rPr>
+        <w:t xml:space="preserve"> veracidade dos argumentos usados e falhas de vigilância por parte d</w:t>
+      </w:r>
+      <w:r>
+        <w:rPr>
+          <w:rFonts w:ascii="Liberation Sans" w:hAnsi="Liberation Sans"/>
+        </w:rPr>
+        <w:t>a segurança</w:t>
+      </w:r>
+      <w:r>
+        <w:rPr>
+          <w:rFonts w:ascii="Liberation Sans" w:hAnsi="Liberation Sans"/>
+        </w:rPr>
+        <w:t xml:space="preserve"> da empresa.</w:t>
+      </w:r>
+    </w:p>
+    <w:p>
+      <w:pPr>
+        <w:pStyle w:val="Normal"/>
+        <w:numPr>
+          <w:ilvl w:val="0"/>
+          <w:numId w:val="0"/>
+        </w:numPr>
+        <w:spacing w:before="114" w:after="114"/>
+        <w:ind w:left="720" w:hanging="0"/>
+        <w:jc w:val="both"/>
+        <w:rPr>
+          <w:strike w:val="false"/>
+          <w:dstrike w:val="false"/>
+          <w:u w:val="single"/>
+        </w:rPr>
+      </w:pPr>
+      <w:r>
+        <w:rPr>
+          <w:rFonts w:ascii="Liberation Sans" w:hAnsi="Liberation Sans"/>
+          <w:strike w:val="false"/>
+          <w:dstrike w:val="false"/>
+          <w:u w:val="single"/>
+        </w:rPr>
+        <w:t>2.3 Teste 3:</w:t>
       </w:r>
     </w:p>
     <w:p>
@@ -555,7 +987,32 @@
         </w:rPr>
         <w:tab/>
         <w:tab/>
-        <w:t>Nas mensagens passadas terão conteúdos como:  falsos anúncios de plataformas de vídeos e músicas, com possibilidades de downloads de filmes recentes e melhores hits da atualidade com ótima qualidade e sem pagar nada por isso; ganho cupons premiados duvidosos com créditos referentes a lojas fictícias ou espaços/eventos de entretenimento; fake-news sensacionalistas de famosos; premiações duvidosas relacionadas a planos de serviço vinculados ao alvo (como bancos, serviço de telefonia móvel e plano de saúde); ou simplesmente uma mensagem confusa que induza o alvo de baixar ou acessar os anexos. Esses anexos podem ser links suspeitos, arquivos para download ou um QR-Code.</w:t>
+      </w:r>
+      <w:r>
+        <w:rPr>
+          <w:rFonts w:ascii="Liberation Sans" w:hAnsi="Liberation Sans"/>
+        </w:rPr>
+        <w:t>No</w:t>
+      </w:r>
+      <w:r>
+        <w:rPr>
+          <w:rFonts w:ascii="Liberation Sans" w:hAnsi="Liberation Sans"/>
+        </w:rPr>
+        <w:t xml:space="preserve"> </w:t>
+      </w:r>
+      <w:r>
+        <w:rPr>
+          <w:rFonts w:ascii="Liberation Sans" w:hAnsi="Liberation Sans"/>
+          <w:i/>
+          <w:iCs/>
+        </w:rPr>
+        <w:t>teste 3</w:t>
+      </w:r>
+      <w:r>
+        <w:rPr>
+          <w:rFonts w:ascii="Liberation Sans" w:hAnsi="Liberation Sans"/>
+        </w:rPr>
+        <w:t xml:space="preserve"> as ações se basearão em Baiting. Faremos esse teste enviando e-mails para diversos membros da instituição. Nesses e-mails, como o objetivo aqui é atiçar a curiosidade do alvo diante dos seus anexos maliciosos, suas mensagens estarão focadas nisso, fugindo do âmbito empresarial.</w:t>
       </w:r>
     </w:p>
     <w:p>
@@ -573,17 +1030,58 @@
       <w:r>
         <w:rPr>
           <w:rFonts w:ascii="Liberation Sans" w:hAnsi="Liberation Sans"/>
-          <w:color w:val="FF6600"/>
-        </w:rPr>
-        <w:tab/>
-        <w:tab/>
-      </w:r>
-      <w:r>
-        <w:rPr>
-          <w:rFonts w:ascii="Liberation Sans" w:hAnsi="Liberation Sans"/>
-          <w:color w:val="000000"/>
-        </w:rPr>
-        <w:t>Para realizar as ações desse teste usaremos a feramenta SET (Software-Engineering Toolkit). Nessas ações geraremos spear-phishing attack vectors, sendo uns com arquivos anexados (tais como PDF e RAR), outros com QR-Code customizados na tentativa de invadir aparelhos móveis conectados a rede e outros contendo links para páginas web usadas nessa etapa de teste. Quanto as mensagens dos e-mails, apesar do mecanismo de teste usado ser um tipo de spear-phishing, estarão condizentes a de um baiting, que é o tipo de ataque simulado nesse teste.</w:t>
+        </w:rPr>
+        <w:tab/>
+        <w:tab/>
+        <w:t xml:space="preserve">Nas mensagens passadas terão conteúdos como:  falsos anúncios de plataformas de vídeos e músicas, com possibilidades de downloads de filmes recentes e melhores hits da atualidade com ótima qualidade e sem pagar nada por isso; ganho cupons premiados duvidosos com créditos referentes a lojas </w:t>
+      </w:r>
+      <w:r>
+        <w:rPr>
+          <w:rFonts w:ascii="Liberation Sans" w:hAnsi="Liberation Sans"/>
+        </w:rPr>
+        <w:t xml:space="preserve">(reais ou </w:t>
+      </w:r>
+      <w:r>
+        <w:rPr>
+          <w:rFonts w:ascii="Liberation Sans" w:hAnsi="Liberation Sans"/>
+        </w:rPr>
+        <w:t>fictícias</w:t>
+      </w:r>
+      <w:r>
+        <w:rPr>
+          <w:rFonts w:ascii="Liberation Sans" w:hAnsi="Liberation Sans"/>
+        </w:rPr>
+        <w:t>)</w:t>
+      </w:r>
+      <w:r>
+        <w:rPr>
+          <w:rFonts w:ascii="Liberation Sans" w:hAnsi="Liberation Sans"/>
+        </w:rPr>
+        <w:t xml:space="preserve"> ou espaços/eventos de entretenimento; fake-news sensacionalistas de famosos; premiações duvidosas relacionadas a planos de serviço vinculados ao alvo (como bancos, serviço de telefonia móvel e plano de saúde); ou simplesmente uma mensagem confusa que induza o alvo de baixar ou acessar os anexos. </w:t>
+      </w:r>
+      <w:r>
+        <w:rPr>
+          <w:rFonts w:ascii="Liberation Sans" w:hAnsi="Liberation Sans"/>
+        </w:rPr>
+        <w:t>Os</w:t>
+      </w:r>
+      <w:r>
+        <w:rPr>
+          <w:rFonts w:ascii="Liberation Sans" w:hAnsi="Liberation Sans"/>
+        </w:rPr>
+        <w:t xml:space="preserve"> anexos </w:t>
+      </w:r>
+      <w:r>
+        <w:rPr>
+          <w:rFonts w:ascii="Liberation Sans" w:hAnsi="Liberation Sans"/>
+        </w:rPr>
+        <w:t>dos e-mails</w:t>
+      </w:r>
+      <w:r>
+        <w:rPr>
+          <w:rFonts w:ascii="Liberation Sans" w:hAnsi="Liberation Sans"/>
+        </w:rPr>
+        <w:t xml:space="preserve"> podem ser links suspeitos, arquivos para download ou um QR-Code.</w:t>
       </w:r>
     </w:p>
     <w:p>
@@ -601,11 +1099,17 @@
       <w:r>
         <w:rPr>
           <w:rFonts w:ascii="Liberation Sans" w:hAnsi="Liberation Sans"/>
-          <w:color w:val="000000"/>
-        </w:rPr>
-        <w:tab/>
-        <w:tab/>
-        <w:t>A princípio, espalharemos e-mails mais simples, isto é, com conteúdo envolvendo suspeitas não muito difíceis de se detectar, como por exemplo fake-news sensacionalista bem surreal, mensagem confusa anexada com um QR-Code aleatório e cupons de desconto de lojas fictícias com valores muito exorbitantes, serviços de download gratuito de vídeos e músicas providos de plataformas fictícias. Com a evolução dessa etapa, passaremos a usar ataques mais elaborados, envolvendo ofertas mais convincentes, como uma premiação relacionada a uma fornecedora de serviço vinculada ao alvo (por exemplo plano de saúde e empresa de telefonia), cupons promocionais de lojas online reais (como Amazon e Mercado Livre), espaços de entretenimento conhecidos (como Kinoplex e Vivo Rio), e até mesmo serviços de streamming conhecidos (como Netflix e Spotify).</w:t>
+          <w:color w:val="FF6600"/>
+        </w:rPr>
+        <w:tab/>
+        <w:tab/>
+      </w:r>
+      <w:r>
+        <w:rPr>
+          <w:rFonts w:ascii="Liberation Sans" w:hAnsi="Liberation Sans"/>
+          <w:color w:val="000000"/>
+        </w:rPr>
+        <w:t>Para realizar as ações desse teste usaremos a feramenta SET (Software-Engineering Toolkit). Nessas ações geraremos spear-phishing attack vectors, sendo uns com arquivos anexados (tais como PDF e RAR), outros com QR-Code customizados na tentativa de invadir aparelhos móveis conectados a rede e outros contendo links para páginas web usadas nessa etapa de teste. Quanto as mensagens dos e-mails, apesar do mecanismo de teste usado ser um tipo de spear-phishing, estarão condizentes a de um baiting, que é o tipo de ataque simulado nesse teste.</w:t>
       </w:r>
     </w:p>
     <w:p>
@@ -627,34 +1131,161 @@
         </w:rPr>
         <w:tab/>
         <w:tab/>
-        <w:t>Cada abertura de arquivo usado, acesso as páginas web de teste via link ou QR-Code anexado serão contabilizados e, no relatório final, registraremos toda essa contagem mostrada em um gráfico que apresentará a taxa de sucesso de cada  baiting usado nesse teste.</w:t>
-      </w:r>
-    </w:p>
-    <w:p>
-      <w:pPr>
-        <w:pStyle w:val="Normal"/>
-        <w:numPr>
-          <w:ilvl w:val="0"/>
-          <w:numId w:val="0"/>
-        </w:numPr>
-        <w:spacing w:before="114" w:after="114"/>
-        <w:ind w:left="720" w:hanging="0"/>
-        <w:jc w:val="both"/>
-        <w:rPr>
-          <w:strike w:val="false"/>
-          <w:dstrike w:val="false"/>
-          <w:u w:val="single"/>
-        </w:rPr>
-      </w:pPr>
-      <w:r>
-        <w:rPr>
-          <w:rFonts w:ascii="Liberation Sans" w:hAnsi="Liberation Sans"/>
-          <w:strike w:val="false"/>
-          <w:dstrike w:val="false"/>
-          <w:color w:val="000000"/>
-          <w:u w:val="single"/>
-        </w:rPr>
-        <w:t>2.4 Teste 4:</w:t>
+        <w:t>A princípio, espalharemos e-mails mais simples, isto é, com conteúdo envolvendo suspeitas não muito difíceis de se detectar, como por exemplo fake-news sensacionalista bem surreal, mensagem confusa anexada com um QR-Code aleatório, cupo</w:t>
+      </w:r>
+      <w:r>
+        <w:rPr>
+          <w:rFonts w:ascii="Liberation Sans" w:hAnsi="Liberation Sans"/>
+          <w:color w:val="000000"/>
+        </w:rPr>
+        <w:t>m</w:t>
+      </w:r>
+      <w:r>
+        <w:rPr>
+          <w:rFonts w:ascii="Liberation Sans" w:hAnsi="Liberation Sans"/>
+          <w:color w:val="000000"/>
+        </w:rPr>
+        <w:t xml:space="preserve"> de desconto de </w:t>
+      </w:r>
+      <w:r>
+        <w:rPr>
+          <w:rFonts w:ascii="Liberation Sans" w:hAnsi="Liberation Sans"/>
+          <w:color w:val="000000"/>
+        </w:rPr>
+        <w:t>uma</w:t>
+      </w:r>
+      <w:r>
+        <w:rPr>
+          <w:rFonts w:ascii="Liberation Sans" w:hAnsi="Liberation Sans"/>
+          <w:color w:val="000000"/>
+        </w:rPr>
+        <w:t xml:space="preserve"> loja fictícia com valore muito </w:t>
+      </w:r>
+      <w:r>
+        <w:rPr>
+          <w:rFonts w:ascii="Liberation Sans" w:hAnsi="Liberation Sans"/>
+          <w:color w:val="000000"/>
+        </w:rPr>
+        <w:t>fora da realidade</w:t>
+      </w:r>
+      <w:r>
+        <w:rPr>
+          <w:rFonts w:ascii="Liberation Sans" w:hAnsi="Liberation Sans"/>
+          <w:color w:val="000000"/>
+        </w:rPr>
+        <w:t xml:space="preserve">, </w:t>
+      </w:r>
+      <w:r>
+        <w:rPr>
+          <w:rFonts w:ascii="Liberation Sans" w:hAnsi="Liberation Sans"/>
+          <w:color w:val="000000"/>
+        </w:rPr>
+        <w:t>e</w:t>
+      </w:r>
+      <w:r>
+        <w:rPr>
+          <w:rFonts w:ascii="Liberation Sans" w:hAnsi="Liberation Sans"/>
+          <w:color w:val="000000"/>
+        </w:rPr>
+        <w:t xml:space="preserve"> serviço de download gratuito de vídeos e músicas providos de </w:t>
+      </w:r>
+      <w:r>
+        <w:rPr>
+          <w:rFonts w:ascii="Liberation Sans" w:hAnsi="Liberation Sans"/>
+          <w:color w:val="000000"/>
+        </w:rPr>
+        <w:t>uma</w:t>
+      </w:r>
+      <w:r>
+        <w:rPr>
+          <w:rFonts w:ascii="Liberation Sans" w:hAnsi="Liberation Sans"/>
+          <w:color w:val="000000"/>
+        </w:rPr>
+        <w:t xml:space="preserve"> plataforma fictícia. Com a evolução dessa etapa, passaremos a usar ataques mais elaborados envolvendo </w:t>
+      </w:r>
+      <w:r>
+        <w:rPr>
+          <w:rFonts w:ascii="Liberation Sans" w:hAnsi="Liberation Sans"/>
+          <w:color w:val="000000"/>
+        </w:rPr>
+        <w:t>mensagens</w:t>
+      </w:r>
+      <w:r>
+        <w:rPr>
+          <w:rFonts w:ascii="Liberation Sans" w:hAnsi="Liberation Sans"/>
+          <w:color w:val="000000"/>
+        </w:rPr>
+        <w:t xml:space="preserve"> mais convincentes, como uma </w:t>
+      </w:r>
+      <w:r>
+        <w:rPr>
+          <w:rFonts w:ascii="Liberation Sans" w:hAnsi="Liberation Sans"/>
+          <w:color w:val="000000"/>
+        </w:rPr>
+        <w:t xml:space="preserve">oferta </w:t>
+      </w:r>
+      <w:r>
+        <w:rPr>
+          <w:rFonts w:ascii="Liberation Sans" w:hAnsi="Liberation Sans"/>
+          <w:color w:val="000000"/>
+        </w:rPr>
+        <w:t xml:space="preserve">relacionada a uma fornecedora de serviço vinculada ao alvo (por exemplo plano de saúde e empresa de telefonia), cupons promocionais </w:t>
+      </w:r>
+      <w:r>
+        <w:rPr>
+          <w:rFonts w:ascii="Liberation Sans" w:hAnsi="Liberation Sans"/>
+          <w:color w:val="000000"/>
+        </w:rPr>
+        <w:t xml:space="preserve">vindos ou </w:t>
+      </w:r>
+      <w:r>
+        <w:rPr>
+          <w:rFonts w:ascii="Liberation Sans" w:hAnsi="Liberation Sans"/>
+          <w:color w:val="000000"/>
+        </w:rPr>
+        <w:t xml:space="preserve">de lojas online reais (como Amazon e Mercado Livre) </w:t>
+      </w:r>
+      <w:r>
+        <w:rPr>
+          <w:rFonts w:ascii="Liberation Sans" w:hAnsi="Liberation Sans"/>
+          <w:color w:val="000000"/>
+        </w:rPr>
+        <w:t>ou de</w:t>
+      </w:r>
+      <w:r>
+        <w:rPr>
+          <w:rFonts w:ascii="Liberation Sans" w:hAnsi="Liberation Sans"/>
+          <w:color w:val="000000"/>
+        </w:rPr>
+        <w:t xml:space="preserve"> espaços de entretenimento conhecidos (como Kinoplex e Vivo Rio), </w:t>
+      </w:r>
+      <w:r>
+        <w:rPr>
+          <w:rFonts w:ascii="Liberation Sans" w:hAnsi="Liberation Sans"/>
+          <w:color w:val="000000"/>
+        </w:rPr>
+        <w:t>promoções de</w:t>
+      </w:r>
+      <w:r>
+        <w:rPr>
+          <w:rFonts w:ascii="Liberation Sans" w:hAnsi="Liberation Sans"/>
+          <w:color w:val="000000"/>
+        </w:rPr>
+        <w:t xml:space="preserve"> serviços de streamming conhecidos (como Netflix e Spotify), </w:t>
+      </w:r>
+      <w:r>
+        <w:rPr>
+          <w:rFonts w:ascii="Liberation Sans" w:hAnsi="Liberation Sans"/>
+          <w:color w:val="000000"/>
+        </w:rPr>
+        <w:t>ou premiações vindos de instituições financeiras de aposta (como Loterias da Caixa e Loterj)</w:t>
+      </w:r>
+      <w:r>
+        <w:rPr>
+          <w:rFonts w:ascii="Liberation Sans" w:hAnsi="Liberation Sans"/>
+          <w:color w:val="000000"/>
+        </w:rPr>
+        <w:t>.</w:t>
       </w:r>
     </w:p>
     <w:p>
@@ -672,36 +1303,66 @@
       <w:r>
         <w:rPr>
           <w:rFonts w:ascii="Liberation Sans" w:hAnsi="Liberation Sans"/>
-        </w:rPr>
-        <w:tab/>
-        <w:tab/>
-        <w:t xml:space="preserve">O </w:t>
-      </w:r>
-      <w:r>
-        <w:rPr>
-          <w:rFonts w:ascii="Liberation Sans" w:hAnsi="Liberation Sans"/>
-          <w:i/>
-          <w:iCs/>
-        </w:rPr>
-        <w:t>teste 4</w:t>
-      </w:r>
-      <w:r>
-        <w:rPr>
-          <w:rFonts w:ascii="Liberation Sans" w:hAnsi="Liberation Sans"/>
-        </w:rPr>
-        <w:t xml:space="preserve"> as ações se basearão em Phishing (mais especificamente Spear-Phishing) e Pretexting. Nesse teste, assim como no anterior, faremos as ações usando e-mails simulando operações maliciosas, sendo as únicas diferenças o fato dos anexos serem compostos apenas </w:t>
-      </w:r>
-      <w:r>
-        <w:rPr>
-          <w:rFonts w:ascii="Liberation Sans" w:hAnsi="Liberation Sans"/>
-        </w:rPr>
-        <w:t>por</w:t>
-      </w:r>
-      <w:r>
-        <w:rPr>
-          <w:rFonts w:ascii="Liberation Sans" w:hAnsi="Liberation Sans"/>
-        </w:rPr>
-        <w:t xml:space="preserve"> links para páginas web usadas no teste e o contexto/intenção das mensagens.</w:t>
+          <w:color w:val="000000"/>
+        </w:rPr>
+        <w:tab/>
+        <w:tab/>
+        <w:t xml:space="preserve">Cada abertura de arquivo </w:t>
+      </w:r>
+      <w:r>
+        <w:rPr>
+          <w:rFonts w:ascii="Liberation Sans" w:hAnsi="Liberation Sans"/>
+          <w:color w:val="000000"/>
+        </w:rPr>
+        <w:t>anexado feita e</w:t>
+      </w:r>
+      <w:r>
+        <w:rPr>
+          <w:rFonts w:ascii="Liberation Sans" w:hAnsi="Liberation Sans"/>
+          <w:color w:val="000000"/>
+        </w:rPr>
+        <w:t xml:space="preserve"> acesso as páginas web de teste via link ou QR-Code anexado serão contabilizados e, no relatório final, registraremos toda essa contagem mostrada em um gráfico que apresentará a taxa de sucesso de cada  </w:t>
+      </w:r>
+      <w:r>
+        <w:rPr>
+          <w:rFonts w:ascii="Liberation Sans" w:hAnsi="Liberation Sans"/>
+          <w:color w:val="000000"/>
+        </w:rPr>
+        <w:t>tipo de</w:t>
+      </w:r>
+      <w:r>
+        <w:rPr>
+          <w:rFonts w:ascii="Liberation Sans" w:hAnsi="Liberation Sans"/>
+          <w:color w:val="000000"/>
+        </w:rPr>
+        <w:t xml:space="preserve"> baiting usado nesse teste.</w:t>
+      </w:r>
+    </w:p>
+    <w:p>
+      <w:pPr>
+        <w:pStyle w:val="Normal"/>
+        <w:numPr>
+          <w:ilvl w:val="0"/>
+          <w:numId w:val="0"/>
+        </w:numPr>
+        <w:spacing w:before="114" w:after="114"/>
+        <w:ind w:left="720" w:hanging="0"/>
+        <w:jc w:val="both"/>
+        <w:rPr>
+          <w:strike w:val="false"/>
+          <w:dstrike w:val="false"/>
+          <w:u w:val="single"/>
+        </w:rPr>
+      </w:pPr>
+      <w:r>
+        <w:rPr>
+          <w:rFonts w:ascii="Liberation Sans" w:hAnsi="Liberation Sans"/>
+          <w:strike w:val="false"/>
+          <w:dstrike w:val="false"/>
+          <w:color w:val="000000"/>
+          <w:u w:val="single"/>
+        </w:rPr>
+        <w:t>2.4 Teste 4:</w:t>
       </w:r>
     </w:p>
     <w:p>
@@ -722,13 +1383,12 @@
         </w:rPr>
         <w:tab/>
         <w:tab/>
-        <w:t xml:space="preserve">Na </w:t>
-      </w:r>
-      <w:r>
-        <w:rPr>
-          <w:rFonts w:ascii="Liberation Sans" w:hAnsi="Liberation Sans"/>
-        </w:rPr>
-        <w:t>etapa</w:t>
+      </w:r>
+      <w:r>
+        <w:rPr>
+          <w:rFonts w:ascii="Liberation Sans" w:hAnsi="Liberation Sans"/>
+        </w:rPr>
+        <w:t>No</w:t>
       </w:r>
       <w:r>
         <w:rPr>
@@ -739,26 +1399,52 @@
       <w:r>
         <w:rPr>
           <w:rFonts w:ascii="Liberation Sans" w:hAnsi="Liberation Sans"/>
-        </w:rPr>
-        <w:t>que simularemos</w:t>
-      </w:r>
-      <w:r>
-        <w:rPr>
-          <w:rFonts w:ascii="Liberation Sans" w:hAnsi="Liberation Sans"/>
-        </w:rPr>
-        <w:t xml:space="preserve"> </w:t>
-      </w:r>
-      <w:r>
-        <w:rPr>
-          <w:rFonts w:ascii="Liberation Sans" w:hAnsi="Liberation Sans"/>
-        </w:rPr>
-        <w:t>Spear-</w:t>
-      </w:r>
-      <w:r>
-        <w:rPr>
-          <w:rFonts w:ascii="Liberation Sans" w:hAnsi="Liberation Sans"/>
-        </w:rPr>
-        <w:t>Phishing os e-mails terão o intuito de passar uma sensação de alerta e apreensão no alvo. Para isso, usaremos mensagens como: alertas de invasão da conta bancária da empresa e extravio de dinheiro, desatualização de softwares instalados na rede interna, alertas de falhas de segurança do sistema interno, avisos de urgência vindos de algum parceiro da instituição ou, até mesmo, de um suposto representante de um setor interno para outro.</w:t>
+          <w:i/>
+          <w:iCs/>
+        </w:rPr>
+        <w:t>teste 4</w:t>
+      </w:r>
+      <w:r>
+        <w:rPr>
+          <w:rFonts w:ascii="Liberation Sans" w:hAnsi="Liberation Sans"/>
+        </w:rPr>
+        <w:t xml:space="preserve"> as ações se basearão em Phishing (mais especificamente Spear-Phishing) e Pretexting. Nesse teste, assim como no anterior, faremos as ações usando e-mails simulando operações maliciosas, sendo as únicas diferenças o contexto/intenção das mensagens </w:t>
+      </w:r>
+      <w:r>
+        <w:rPr>
+          <w:rFonts w:ascii="Liberation Sans" w:hAnsi="Liberation Sans"/>
+        </w:rPr>
+        <w:t>e</w:t>
+      </w:r>
+      <w:r>
+        <w:rPr>
+          <w:rFonts w:ascii="Liberation Sans" w:hAnsi="Liberation Sans"/>
+        </w:rPr>
+        <w:t xml:space="preserve"> o fato dos anexos serem compostos apenas </w:t>
+      </w:r>
+      <w:r>
+        <w:rPr>
+          <w:rFonts w:ascii="Liberation Sans" w:hAnsi="Liberation Sans"/>
+        </w:rPr>
+        <w:t>por</w:t>
+      </w:r>
+      <w:r>
+        <w:rPr>
+          <w:rFonts w:ascii="Liberation Sans" w:hAnsi="Liberation Sans"/>
+        </w:rPr>
+        <w:t xml:space="preserve"> links </w:t>
+      </w:r>
+      <w:r>
+        <w:rPr>
+          <w:rFonts w:ascii="Liberation Sans" w:hAnsi="Liberation Sans"/>
+        </w:rPr>
+        <w:t>de</w:t>
+      </w:r>
+      <w:r>
+        <w:rPr>
+          <w:rFonts w:ascii="Liberation Sans" w:hAnsi="Liberation Sans"/>
+        </w:rPr>
+        <w:t xml:space="preserve"> páginas web usadas no teste.</w:t>
       </w:r>
     </w:p>
     <w:p>
@@ -779,7 +1465,7 @@
         </w:rPr>
         <w:tab/>
         <w:tab/>
-        <w:t xml:space="preserve">Já </w:t>
+        <w:t xml:space="preserve">Na </w:t>
       </w:r>
       <w:r>
         <w:rPr>
@@ -797,115 +1483,13 @@
         <w:rPr>
           <w:rFonts w:ascii="Liberation Sans" w:hAnsi="Liberation Sans"/>
         </w:rPr>
-        <w:t>na qual simularemos</w:t>
-      </w:r>
-      <w:r>
-        <w:rPr>
-          <w:rFonts w:ascii="Liberation Sans" w:hAnsi="Liberation Sans"/>
-        </w:rPr>
-        <w:t xml:space="preserve"> Pretexting os e-mails </w:t>
-      </w:r>
-      <w:r>
-        <w:rPr>
-          <w:rFonts w:ascii="Liberation Sans" w:hAnsi="Liberation Sans"/>
-        </w:rPr>
-        <w:t>serão</w:t>
-      </w:r>
-      <w:r>
-        <w:rPr>
-          <w:rFonts w:ascii="Liberation Sans" w:hAnsi="Liberation Sans"/>
-        </w:rPr>
-        <w:t xml:space="preserve"> mais elaborad</w:t>
-      </w:r>
-      <w:r>
-        <w:rPr>
-          <w:rFonts w:ascii="Liberation Sans" w:hAnsi="Liberation Sans"/>
-        </w:rPr>
-        <w:t>o</w:t>
-      </w:r>
-      <w:r>
-        <w:rPr>
-          <w:rFonts w:ascii="Liberation Sans" w:hAnsi="Liberation Sans"/>
-        </w:rPr>
-        <w:t>s e convincentes, se passando por algo enviado por um parceiro de negócios, fornecedor de serviços ou membro interno. As mensagens terão conteúdo</w:t>
-      </w:r>
-      <w:r>
-        <w:rPr>
-          <w:rFonts w:ascii="Liberation Sans" w:hAnsi="Liberation Sans"/>
-        </w:rPr>
-        <w:t>s</w:t>
-      </w:r>
-      <w:r>
-        <w:rPr>
-          <w:rFonts w:ascii="Liberation Sans" w:hAnsi="Liberation Sans"/>
-        </w:rPr>
-        <w:t xml:space="preserve"> com pretexto</w:t>
-      </w:r>
-      <w:r>
-        <w:rPr>
-          <w:rFonts w:ascii="Liberation Sans" w:hAnsi="Liberation Sans"/>
-        </w:rPr>
-        <w:t>s</w:t>
-      </w:r>
-      <w:r>
-        <w:rPr>
-          <w:rFonts w:ascii="Liberation Sans" w:hAnsi="Liberation Sans"/>
-        </w:rPr>
-        <w:t xml:space="preserve"> que tenta ser válido</w:t>
-      </w:r>
-      <w:r>
-        <w:rPr>
-          <w:rFonts w:ascii="Liberation Sans" w:hAnsi="Liberation Sans"/>
-        </w:rPr>
-        <w:t>s</w:t>
-      </w:r>
-      <w:r>
-        <w:rPr>
-          <w:rFonts w:ascii="Liberation Sans" w:hAnsi="Liberation Sans"/>
-        </w:rPr>
-        <w:t xml:space="preserve"> de acordo com </w:t>
-      </w:r>
-      <w:r>
-        <w:rPr>
-          <w:rFonts w:ascii="Liberation Sans" w:hAnsi="Liberation Sans"/>
-        </w:rPr>
-        <w:t>a</w:t>
-      </w:r>
-      <w:r>
-        <w:rPr>
-          <w:rFonts w:ascii="Liberation Sans" w:hAnsi="Liberation Sans"/>
-        </w:rPr>
-        <w:t xml:space="preserve"> situação, </w:t>
-      </w:r>
-      <w:r>
-        <w:rPr>
-          <w:rFonts w:ascii="Liberation Sans" w:hAnsi="Liberation Sans"/>
-        </w:rPr>
-        <w:t xml:space="preserve">tais </w:t>
-      </w:r>
-      <w:r>
-        <w:rPr>
-          <w:rFonts w:ascii="Liberation Sans" w:hAnsi="Liberation Sans"/>
-        </w:rPr>
-        <w:t>como</w:t>
-      </w:r>
-      <w:r>
-        <w:rPr>
-          <w:rFonts w:ascii="Liberation Sans" w:hAnsi="Liberation Sans"/>
-        </w:rPr>
-        <w:t>:</w:t>
-      </w:r>
-      <w:r>
-        <w:rPr>
-          <w:rFonts w:ascii="Liberation Sans" w:hAnsi="Liberation Sans"/>
-        </w:rPr>
-        <w:t xml:space="preserve"> um pedido de atualização de </w:t>
-      </w:r>
-      <w:r>
-        <w:rPr>
-          <w:rFonts w:ascii="Liberation Sans" w:hAnsi="Liberation Sans"/>
-        </w:rPr>
-        <w:t>dados</w:t>
+        <w:t xml:space="preserve">que simularemos </w:t>
+      </w:r>
+      <w:r>
+        <w:rPr>
+          <w:rFonts w:ascii="Liberation Sans" w:hAnsi="Liberation Sans"/>
+        </w:rPr>
+        <w:t>ataques de</w:t>
       </w:r>
       <w:r>
         <w:rPr>
@@ -917,7 +1501,49 @@
         <w:rPr>
           <w:rFonts w:ascii="Liberation Sans" w:hAnsi="Liberation Sans"/>
         </w:rPr>
-        <w:t>no sistema, informações para auxiliar na manutenção da rede e periféricos, efetuação de entrega de suprimentos ou transações internas entre setores.</w:t>
+        <w:t>Spear-</w:t>
+      </w:r>
+      <w:r>
+        <w:rPr>
+          <w:rFonts w:ascii="Liberation Sans" w:hAnsi="Liberation Sans"/>
+        </w:rPr>
+        <w:t xml:space="preserve">Phishing os e-mails terão o intuito de passar uma sensação de alerta e apreensão no alvo. Para isso, usaremos mensagens como: alertas de invasão da conta bancária da empresa e extravio de dinheiro </w:t>
+      </w:r>
+      <w:r>
+        <w:rPr>
+          <w:rFonts w:ascii="Liberation Sans" w:hAnsi="Liberation Sans"/>
+        </w:rPr>
+        <w:t>da mesma</w:t>
+      </w:r>
+      <w:r>
+        <w:rPr>
+          <w:rFonts w:ascii="Liberation Sans" w:hAnsi="Liberation Sans"/>
+        </w:rPr>
+        <w:t>, desatualização de softwares instalados na rede interna, alertas de falhas de segurança do sistema interno, avisos de urgência vindos de algum parceiro/</w:t>
+      </w:r>
+      <w:r>
+        <w:rPr>
+          <w:rFonts w:ascii="Liberation Sans" w:hAnsi="Liberation Sans"/>
+        </w:rPr>
+        <w:t>fornecedor</w:t>
+      </w:r>
+      <w:r>
+        <w:rPr>
+          <w:rFonts w:ascii="Liberation Sans" w:hAnsi="Liberation Sans"/>
+        </w:rPr>
+        <w:t xml:space="preserve"> da instituição ou, até mesmo, de um suposto representante de um setor interno </w:t>
+      </w:r>
+      <w:r>
+        <w:rPr>
+          <w:rFonts w:ascii="Liberation Sans" w:hAnsi="Liberation Sans"/>
+        </w:rPr>
+        <w:t>da empresa</w:t>
+      </w:r>
+      <w:r>
+        <w:rPr>
+          <w:rFonts w:ascii="Liberation Sans" w:hAnsi="Liberation Sans"/>
+        </w:rPr>
+        <w:t>.</w:t>
       </w:r>
     </w:p>
     <w:p>
@@ -938,19 +1564,211 @@
         </w:rPr>
         <w:tab/>
         <w:tab/>
-        <w:t xml:space="preserve">Em ambas as etapas faremos uso do SET para gerarmos os e-mails maliciosos de teste </w:t>
-      </w:r>
-      <w:r>
-        <w:rPr>
-          <w:rFonts w:ascii="Liberation Sans" w:hAnsi="Liberation Sans"/>
-        </w:rPr>
-        <w:t>usando a opção Spear-Phishing Attack</w:t>
-      </w:r>
-      <w:r>
-        <w:rPr>
-          <w:rFonts w:ascii="Liberation Sans" w:hAnsi="Liberation Sans"/>
-        </w:rPr>
-        <w:t>.</w:t>
+        <w:t xml:space="preserve">Já </w:t>
+      </w:r>
+      <w:r>
+        <w:rPr>
+          <w:rFonts w:ascii="Liberation Sans" w:hAnsi="Liberation Sans"/>
+        </w:rPr>
+        <w:t>na</w:t>
+      </w:r>
+      <w:r>
+        <w:rPr>
+          <w:rFonts w:ascii="Liberation Sans" w:hAnsi="Liberation Sans"/>
+        </w:rPr>
+        <w:t xml:space="preserve"> </w:t>
+      </w:r>
+      <w:r>
+        <w:rPr>
+          <w:rFonts w:ascii="Liberation Sans" w:hAnsi="Liberation Sans"/>
+        </w:rPr>
+        <w:t xml:space="preserve">etapa </w:t>
+      </w:r>
+      <w:r>
+        <w:rPr>
+          <w:rFonts w:ascii="Liberation Sans" w:hAnsi="Liberation Sans"/>
+        </w:rPr>
+        <w:t>que</w:t>
+      </w:r>
+      <w:r>
+        <w:rPr>
+          <w:rFonts w:ascii="Liberation Sans" w:hAnsi="Liberation Sans"/>
+        </w:rPr>
+        <w:t xml:space="preserve"> simularemos </w:t>
+      </w:r>
+      <w:r>
+        <w:rPr>
+          <w:rFonts w:ascii="Liberation Sans" w:hAnsi="Liberation Sans"/>
+        </w:rPr>
+        <w:t>ataques de</w:t>
+      </w:r>
+      <w:r>
+        <w:rPr>
+          <w:rFonts w:ascii="Liberation Sans" w:hAnsi="Liberation Sans"/>
+        </w:rPr>
+        <w:t xml:space="preserve"> Pretexting os e-mails </w:t>
+      </w:r>
+      <w:r>
+        <w:rPr>
+          <w:rFonts w:ascii="Liberation Sans" w:hAnsi="Liberation Sans"/>
+        </w:rPr>
+        <w:t>serão</w:t>
+      </w:r>
+      <w:r>
+        <w:rPr>
+          <w:rFonts w:ascii="Liberation Sans" w:hAnsi="Liberation Sans"/>
+        </w:rPr>
+        <w:t xml:space="preserve"> mais elaborad</w:t>
+      </w:r>
+      <w:r>
+        <w:rPr>
+          <w:rFonts w:ascii="Liberation Sans" w:hAnsi="Liberation Sans"/>
+        </w:rPr>
+        <w:t>o</w:t>
+      </w:r>
+      <w:r>
+        <w:rPr>
+          <w:rFonts w:ascii="Liberation Sans" w:hAnsi="Liberation Sans"/>
+        </w:rPr>
+        <w:t xml:space="preserve">s e convincente, se passando por algo enviado por um parceiro de negócios, </w:t>
+      </w:r>
+      <w:r>
+        <w:rPr>
+          <w:rFonts w:ascii="Liberation Sans" w:hAnsi="Liberation Sans"/>
+        </w:rPr>
+        <w:t xml:space="preserve">um </w:t>
+      </w:r>
+      <w:r>
+        <w:rPr>
+          <w:rFonts w:ascii="Liberation Sans" w:hAnsi="Liberation Sans"/>
+        </w:rPr>
+        <w:t xml:space="preserve">fornecedor de serviços ou </w:t>
+      </w:r>
+      <w:r>
+        <w:rPr>
+          <w:rFonts w:ascii="Liberation Sans" w:hAnsi="Liberation Sans"/>
+        </w:rPr>
+        <w:t>um</w:t>
+      </w:r>
+      <w:r>
+        <w:rPr>
+          <w:rFonts w:ascii="Liberation Sans" w:hAnsi="Liberation Sans"/>
+        </w:rPr>
+        <w:t xml:space="preserve"> membro interno </w:t>
+      </w:r>
+      <w:r>
+        <w:rPr>
+          <w:rFonts w:ascii="Liberation Sans" w:hAnsi="Liberation Sans"/>
+        </w:rPr>
+        <w:t>da empresa, tendo</w:t>
+      </w:r>
+      <w:r>
+        <w:rPr>
+          <w:rFonts w:ascii="Liberation Sans" w:hAnsi="Liberation Sans"/>
+        </w:rPr>
+        <w:t xml:space="preserve"> </w:t>
+      </w:r>
+      <w:r>
+        <w:rPr>
+          <w:rFonts w:ascii="Liberation Sans" w:hAnsi="Liberation Sans"/>
+        </w:rPr>
+        <w:t>como intenção  explorar a confiança do alvo nesses indivíduos</w:t>
+      </w:r>
+      <w:r>
+        <w:rPr>
+          <w:rFonts w:ascii="Liberation Sans" w:hAnsi="Liberation Sans"/>
+        </w:rPr>
+        <w:t>. As mensagens terão conteúdo</w:t>
+      </w:r>
+      <w:r>
+        <w:rPr>
+          <w:rFonts w:ascii="Liberation Sans" w:hAnsi="Liberation Sans"/>
+        </w:rPr>
+        <w:t>s</w:t>
+      </w:r>
+      <w:r>
+        <w:rPr>
+          <w:rFonts w:ascii="Liberation Sans" w:hAnsi="Liberation Sans"/>
+        </w:rPr>
+        <w:t xml:space="preserve"> com pretexto</w:t>
+      </w:r>
+      <w:r>
+        <w:rPr>
+          <w:rFonts w:ascii="Liberation Sans" w:hAnsi="Liberation Sans"/>
+        </w:rPr>
+        <w:t>s</w:t>
+      </w:r>
+      <w:r>
+        <w:rPr>
+          <w:rFonts w:ascii="Liberation Sans" w:hAnsi="Liberation Sans"/>
+        </w:rPr>
+        <w:t xml:space="preserve"> que tenta ser válido</w:t>
+      </w:r>
+      <w:r>
+        <w:rPr>
+          <w:rFonts w:ascii="Liberation Sans" w:hAnsi="Liberation Sans"/>
+        </w:rPr>
+        <w:t>s</w:t>
+      </w:r>
+      <w:r>
+        <w:rPr>
+          <w:rFonts w:ascii="Liberation Sans" w:hAnsi="Liberation Sans"/>
+        </w:rPr>
+        <w:t xml:space="preserve"> de acordo com </w:t>
+      </w:r>
+      <w:r>
+        <w:rPr>
+          <w:rFonts w:ascii="Liberation Sans" w:hAnsi="Liberation Sans"/>
+        </w:rPr>
+        <w:t>a</w:t>
+      </w:r>
+      <w:r>
+        <w:rPr>
+          <w:rFonts w:ascii="Liberation Sans" w:hAnsi="Liberation Sans"/>
+        </w:rPr>
+        <w:t xml:space="preserve"> situação, </w:t>
+      </w:r>
+      <w:r>
+        <w:rPr>
+          <w:rFonts w:ascii="Liberation Sans" w:hAnsi="Liberation Sans"/>
+        </w:rPr>
+        <w:t xml:space="preserve">tais </w:t>
+      </w:r>
+      <w:r>
+        <w:rPr>
+          <w:rFonts w:ascii="Liberation Sans" w:hAnsi="Liberation Sans"/>
+        </w:rPr>
+        <w:t>como</w:t>
+      </w:r>
+      <w:r>
+        <w:rPr>
+          <w:rFonts w:ascii="Liberation Sans" w:hAnsi="Liberation Sans"/>
+        </w:rPr>
+        <w:t>:</w:t>
+      </w:r>
+      <w:r>
+        <w:rPr>
+          <w:rFonts w:ascii="Liberation Sans" w:hAnsi="Liberation Sans"/>
+        </w:rPr>
+        <w:t xml:space="preserve"> um pedido de atualização de </w:t>
+      </w:r>
+      <w:r>
+        <w:rPr>
+          <w:rFonts w:ascii="Liberation Sans" w:hAnsi="Liberation Sans"/>
+        </w:rPr>
+        <w:t>dados</w:t>
+      </w:r>
+      <w:r>
+        <w:rPr>
+          <w:rFonts w:ascii="Liberation Sans" w:hAnsi="Liberation Sans"/>
+        </w:rPr>
+        <w:t xml:space="preserve"> </w:t>
+      </w:r>
+      <w:r>
+        <w:rPr>
+          <w:rFonts w:ascii="Liberation Sans" w:hAnsi="Liberation Sans"/>
+        </w:rPr>
+        <w:t>no sistema, informações para auxiliar na manutenção da rede e periféricos, efetuação de entrega de suprimentos ou transações internas entre setores.</w:t>
       </w:r>
     </w:p>
     <w:p>
@@ -971,49 +1789,19 @@
         </w:rPr>
         <w:tab/>
         <w:tab/>
-        <w:t>A primeira etapa a ser executada será a de ataque Spear-Phishing, na qual dispararemos uma série de e-mails para membros de diversos setores da empresa</w:t>
-      </w:r>
-      <w:r>
-        <w:rPr>
-          <w:rFonts w:ascii="Liberation Sans" w:hAnsi="Liberation Sans"/>
-        </w:rPr>
-        <w:t>, sendo que</w:t>
-      </w:r>
-      <w:r>
-        <w:rPr>
-          <w:rFonts w:ascii="Liberation Sans" w:hAnsi="Liberation Sans"/>
-        </w:rPr>
-        <w:t xml:space="preserve"> padrões de mensagens contid</w:t>
-      </w:r>
-      <w:r>
-        <w:rPr>
-          <w:rFonts w:ascii="Liberation Sans" w:hAnsi="Liberation Sans"/>
-        </w:rPr>
-        <w:t>a</w:t>
-      </w:r>
-      <w:r>
-        <w:rPr>
-          <w:rFonts w:ascii="Liberation Sans" w:hAnsi="Liberation Sans"/>
-        </w:rPr>
-        <w:t xml:space="preserve">s nos e-mails serão condizentes com a área da </w:t>
-      </w:r>
-      <w:r>
-        <w:rPr>
-          <w:rFonts w:ascii="Liberation Sans" w:hAnsi="Liberation Sans"/>
-        </w:rPr>
-        <w:t>instituição</w:t>
-      </w:r>
-      <w:r>
-        <w:rPr>
-          <w:rFonts w:ascii="Liberation Sans" w:hAnsi="Liberation Sans"/>
-        </w:rPr>
-        <w:t xml:space="preserve"> na qual o alvo </w:t>
-      </w:r>
-      <w:r>
-        <w:rPr>
-          <w:rFonts w:ascii="Liberation Sans" w:hAnsi="Liberation Sans"/>
-        </w:rPr>
-        <w:t>pertence, como por exemplo alertas de invasão de conta bancária vai para alguém do setor de TI e atraso de fornecimento vai para alguém do setor de logística.</w:t>
+        <w:t xml:space="preserve">Em ambas as etapas faremos uso do SET para gerarmos os e-mails maliciosos de teste </w:t>
+      </w:r>
+      <w:r>
+        <w:rPr>
+          <w:rFonts w:ascii="Liberation Sans" w:hAnsi="Liberation Sans"/>
+        </w:rPr>
+        <w:t>usando a opção Spear-Phishing Attack</w:t>
+      </w:r>
+      <w:r>
+        <w:rPr>
+          <w:rFonts w:ascii="Liberation Sans" w:hAnsi="Liberation Sans"/>
+        </w:rPr>
+        <w:t>.</w:t>
       </w:r>
     </w:p>
     <w:p>
@@ -1034,7 +1822,49 @@
         </w:rPr>
         <w:tab/>
         <w:tab/>
-        <w:t>Na segunda etapa o esquema de ação seguido será o mesmo, sendo as mensagens também relacionadas a área na qual o alvo pertence na empresa. Quanto aos horários de disparos, eles serão distribuídos ao longo do dia e servirão como ferramenta de análise.</w:t>
+        <w:t>A primeira etapa a ser executada será a de ataque Spear-Phishing na qual dispararemos uma série de e-mails para membros de diversos setores da empresa</w:t>
+      </w:r>
+      <w:r>
+        <w:rPr>
+          <w:rFonts w:ascii="Liberation Sans" w:hAnsi="Liberation Sans"/>
+        </w:rPr>
+        <w:t>, sendo que</w:t>
+      </w:r>
+      <w:r>
+        <w:rPr>
+          <w:rFonts w:ascii="Liberation Sans" w:hAnsi="Liberation Sans"/>
+        </w:rPr>
+        <w:t xml:space="preserve"> padrões de mensagens contid</w:t>
+      </w:r>
+      <w:r>
+        <w:rPr>
+          <w:rFonts w:ascii="Liberation Sans" w:hAnsi="Liberation Sans"/>
+        </w:rPr>
+        <w:t>a</w:t>
+      </w:r>
+      <w:r>
+        <w:rPr>
+          <w:rFonts w:ascii="Liberation Sans" w:hAnsi="Liberation Sans"/>
+        </w:rPr>
+        <w:t xml:space="preserve">s nos e-mails serão condizentes com a área da </w:t>
+      </w:r>
+      <w:r>
+        <w:rPr>
+          <w:rFonts w:ascii="Liberation Sans" w:hAnsi="Liberation Sans"/>
+        </w:rPr>
+        <w:t>instituição</w:t>
+      </w:r>
+      <w:r>
+        <w:rPr>
+          <w:rFonts w:ascii="Liberation Sans" w:hAnsi="Liberation Sans"/>
+        </w:rPr>
+        <w:t xml:space="preserve"> na qual o alvo </w:t>
+      </w:r>
+      <w:r>
+        <w:rPr>
+          <w:rFonts w:ascii="Liberation Sans" w:hAnsi="Liberation Sans"/>
+        </w:rPr>
+        <w:t>pertence, como por exemplo alertas de invasão de conta bancária vai para alguém do setor de TI e atraso de fornecimento vai para alguém do setor de logística.</w:t>
       </w:r>
     </w:p>
     <w:p>
@@ -1055,7 +1885,7 @@
         </w:rPr>
         <w:tab/>
         <w:tab/>
-        <w:t>A contabilização e análise de Spear-Phishing e Pretexting bem sucedidos serão feitas separadamente. No relatório final apresentaremos índices dos tipos de Spear-Phishing e Pretexting mais bem sucedidos, os setores da empresa mais afetados pelos respectivos tipos de ataques e os horários que tiveram maiores ocorrências de sucesso dos mesmo, isto é, os momentos do dia em que os alvos estavam mais suscetíveis a desestabilização emocional provocada por um Spear-Phishing ou a serem enganados pelo falso contexto de um Pretexting.</w:t>
+        <w:t>Na segunda etapa o esquema de ação seguido será o mesmo da primeira, sendo as mensagens também relacionadas a área do alvo na empresa. Quanto aos horários de disparos, eles serão distribuídos ao longo do dia e servirão como ferramenta de análise.</w:t>
       </w:r>
     </w:p>
     <w:p>
@@ -1063,11 +1893,13 @@
         <w:pStyle w:val="Normal"/>
         <w:numPr>
           <w:ilvl w:val="0"/>
-          <w:numId w:val="1"/>
+          <w:numId w:val="0"/>
         </w:numPr>
         <w:spacing w:before="114" w:after="114"/>
-        <w:jc w:val="left"/>
-        <w:rPr>
+        <w:ind w:left="720" w:hanging="0"/>
+        <w:jc w:val="both"/>
+        <w:rPr>
+          <w:rFonts w:ascii="Liberation Sans" w:hAnsi="Liberation Sans"/>
           <w:b/>
           <w:b/>
           <w:bCs/>
@@ -1076,10 +1908,31 @@
       <w:r>
         <w:rPr>
           <w:rFonts w:ascii="Liberation Sans" w:hAnsi="Liberation Sans"/>
+        </w:rPr>
+        <w:tab/>
+        <w:tab/>
+        <w:t>A contabilização e análise de Spear-Phishing e Pretexting bem sucedidos serão feitas separadamente. No relatório final apresentaremos índices dos tipos de Spear-Phishing e Pretexting mais bem sucedidos, os setores da empresa mais afetados pelos respectivos tipos de ataque e os horários que tiveram maiores ocorrências de sucesso dos mesmos, isto é, os momentos do dia em que os alvos estavam mais suscetíveis a desestabilização emocional provocada por um Spear-Phishing ou a serem enganados pelo falso contexto de um Pretexting.</w:t>
+      </w:r>
+    </w:p>
+    <w:p>
+      <w:pPr>
+        <w:pStyle w:val="Normal"/>
+        <w:numPr>
+          <w:ilvl w:val="0"/>
+          <w:numId w:val="0"/>
+        </w:numPr>
+        <w:spacing w:before="114" w:after="114"/>
+        <w:ind w:left="1080" w:hanging="0"/>
+        <w:jc w:val="left"/>
+        <w:rPr>
+          <w:rFonts w:ascii="Liberation Sans" w:hAnsi="Liberation Sans"/>
+          <w:b/>
           <w:b/>
           <w:bCs/>
         </w:rPr>
-        <w:t>Conclusão:</w:t>
+      </w:pPr>
+      <w:r>
+        <w:rPr/>
       </w:r>
     </w:p>
     <w:p>

</xml_diff>

<commit_message>
* Inserindo a conclusão do trabalho de Engenharia Social
</commit_message>
<xml_diff>
--- a/engenharia_social/engenharia_social_trabalho.docx
+++ b/engenharia_social/engenharia_social_trabalho.docx
@@ -1898,20 +1898,35 @@
         <w:spacing w:before="114" w:after="114"/>
         <w:ind w:left="720" w:hanging="0"/>
         <w:jc w:val="both"/>
-        <w:rPr>
-          <w:rFonts w:ascii="Liberation Sans" w:hAnsi="Liberation Sans"/>
-          <w:b/>
+        <w:rPr/>
+      </w:pPr>
+      <w:r>
+        <w:rPr>
+          <w:rFonts w:ascii="Liberation Sans" w:hAnsi="Liberation Sans"/>
+        </w:rPr>
+        <w:tab/>
+        <w:tab/>
+        <w:t>A contabilização e análise de Spear-Phishing e Pretexting bem sucedidos serão feitas separadamente. No relatório final apresentaremos índices dos tipos de Spear-Phishing e Pretexting mais bem sucedidos, os setores da empresa mais afetados pelos respectivos tipos de ataque e os horários que tiveram maiores ocorrências de sucesso dos mesmos, isto é, os momentos do dia em que os alvos estavam mais suscetíveis a desestabilização emocional provocada por um Spear-Phishing ou a serem enganados pelo falso contexto de um Pretexting.</w:t>
+      </w:r>
+    </w:p>
+    <w:p>
+      <w:pPr>
+        <w:pStyle w:val="Normal"/>
+        <w:numPr>
+          <w:ilvl w:val="0"/>
+          <w:numId w:val="1"/>
+        </w:numPr>
+        <w:spacing w:before="114" w:after="114"/>
+        <w:jc w:val="left"/>
+        <w:rPr/>
+      </w:pPr>
+      <w:r>
+        <w:rPr>
+          <w:rFonts w:ascii="Liberation Sans" w:hAnsi="Liberation Sans"/>
           <w:b/>
           <w:bCs/>
         </w:rPr>
-      </w:pPr>
-      <w:r>
-        <w:rPr>
-          <w:rFonts w:ascii="Liberation Sans" w:hAnsi="Liberation Sans"/>
-        </w:rPr>
-        <w:tab/>
-        <w:tab/>
-        <w:t>A contabilização e análise de Spear-Phishing e Pretexting bem sucedidos serão feitas separadamente. No relatório final apresentaremos índices dos tipos de Spear-Phishing e Pretexting mais bem sucedidos, os setores da empresa mais afetados pelos respectivos tipos de ataque e os horários que tiveram maiores ocorrências de sucesso dos mesmos, isto é, os momentos do dia em que os alvos estavam mais suscetíveis a desestabilização emocional provocada por um Spear-Phishing ou a serem enganados pelo falso contexto de um Pretexting.</w:t>
+        <w:t>Conclusão:</w:t>
       </w:r>
     </w:p>
     <w:p>
@@ -1922,34 +1937,247 @@
           <w:numId w:val="0"/>
         </w:numPr>
         <w:spacing w:before="114" w:after="114"/>
-        <w:ind w:left="1080" w:hanging="0"/>
-        <w:jc w:val="left"/>
-        <w:rPr>
-          <w:rFonts w:ascii="Liberation Sans" w:hAnsi="Liberation Sans"/>
-          <w:b/>
-          <w:b/>
-          <w:bCs/>
-        </w:rPr>
-      </w:pPr>
-      <w:r>
-        <w:rPr/>
-      </w:r>
-    </w:p>
-    <w:p>
-      <w:pPr>
-        <w:pStyle w:val="Normal"/>
-        <w:numPr>
-          <w:ilvl w:val="0"/>
-          <w:numId w:val="0"/>
-        </w:numPr>
         <w:ind w:left="720" w:hanging="0"/>
-        <w:jc w:val="left"/>
-        <w:rPr>
-          <w:rFonts w:ascii="Liberation Sans" w:hAnsi="Liberation Sans"/>
-        </w:rPr>
-      </w:pPr>
-      <w:r>
-        <w:rPr/>
+        <w:jc w:val="both"/>
+        <w:rPr/>
+      </w:pPr>
+      <w:r>
+        <w:rPr>
+          <w:rFonts w:ascii="Liberation Sans" w:hAnsi="Liberation Sans"/>
+          <w:b w:val="false"/>
+          <w:bCs w:val="false"/>
+        </w:rPr>
+        <w:t>Todos os quatro testes propostos nesse pentest tem como objetivo detectar determinados tipo de vulnerabilidade exploráveis via Engenharia Social no cotidiano da empresa. Abaixo estão descritos os objetivos centrais de cada teste:</w:t>
+      </w:r>
+    </w:p>
+    <w:p>
+      <w:pPr>
+        <w:pStyle w:val="Normal"/>
+        <w:numPr>
+          <w:ilvl w:val="1"/>
+          <w:numId w:val="1"/>
+        </w:numPr>
+        <w:spacing w:before="114" w:after="114"/>
+        <w:jc w:val="both"/>
+        <w:rPr/>
+      </w:pPr>
+      <w:r>
+        <w:rPr>
+          <w:rFonts w:ascii="Liberation Sans" w:hAnsi="Liberation Sans"/>
+          <w:b w:val="false"/>
+          <w:bCs w:val="false"/>
+          <w:u w:val="single"/>
+        </w:rPr>
+        <w:t>Teste 1</w:t>
+      </w:r>
+      <w:r>
+        <w:rPr>
+          <w:rFonts w:ascii="Liberation Sans" w:hAnsi="Liberation Sans"/>
+          <w:b w:val="false"/>
+          <w:bCs w:val="false"/>
+        </w:rPr>
+        <w:t xml:space="preserve">: </w:t>
+      </w:r>
+      <w:r>
+        <w:rPr>
+          <w:rFonts w:ascii="Liberation Sans" w:hAnsi="Liberation Sans"/>
+          <w:b w:val="false"/>
+          <w:bCs w:val="false"/>
+        </w:rPr>
+        <w:t>D</w:t>
+      </w:r>
+      <w:r>
+        <w:rPr>
+          <w:rFonts w:ascii="Liberation Sans" w:hAnsi="Liberation Sans"/>
+          <w:b w:val="false"/>
+          <w:bCs w:val="false"/>
+        </w:rPr>
+        <w:t>etectar qualquer informação privada relacionada a empresa (seja por parte de seus funcionários ou da instituição em si) que esteja exposta na web e possa ser encontrada via motores de buscas como o Google;</w:t>
+      </w:r>
+    </w:p>
+    <w:p>
+      <w:pPr>
+        <w:pStyle w:val="Normal"/>
+        <w:numPr>
+          <w:ilvl w:val="1"/>
+          <w:numId w:val="1"/>
+        </w:numPr>
+        <w:spacing w:before="114" w:after="114"/>
+        <w:jc w:val="both"/>
+        <w:rPr/>
+      </w:pPr>
+      <w:r>
+        <w:rPr>
+          <w:rFonts w:ascii="Liberation Sans" w:hAnsi="Liberation Sans"/>
+          <w:b w:val="false"/>
+          <w:bCs w:val="false"/>
+          <w:u w:val="single"/>
+        </w:rPr>
+        <w:t>Teste 2</w:t>
+      </w:r>
+      <w:r>
+        <w:rPr>
+          <w:rFonts w:ascii="Liberation Sans" w:hAnsi="Liberation Sans"/>
+          <w:b w:val="false"/>
+          <w:bCs w:val="false"/>
+        </w:rPr>
+        <w:t xml:space="preserve">: </w:t>
+      </w:r>
+      <w:r>
+        <w:rPr>
+          <w:rFonts w:ascii="Liberation Sans" w:hAnsi="Liberation Sans"/>
+          <w:b w:val="false"/>
+          <w:bCs w:val="false"/>
+        </w:rPr>
+        <w:t xml:space="preserve">Detectar falhas graves da segurança interna da empresa, sejam por políticas não adotadas ou negligências da equipe de vigilância, relacionadas verificação de credenciais de funcionários autorizados, monitoramento da movimentação de pessoas externas dentro dos espaços internos, proteção contra acesso de terceiros a dispositivos internos conectados ao sistema e controle de entrada e saída dos espaços da instituição; </w:t>
+      </w:r>
+    </w:p>
+    <w:p>
+      <w:pPr>
+        <w:pStyle w:val="Normal"/>
+        <w:numPr>
+          <w:ilvl w:val="1"/>
+          <w:numId w:val="1"/>
+        </w:numPr>
+        <w:spacing w:before="114" w:after="114"/>
+        <w:jc w:val="both"/>
+        <w:rPr/>
+      </w:pPr>
+      <w:r>
+        <w:rPr>
+          <w:rFonts w:ascii="Liberation Sans" w:hAnsi="Liberation Sans"/>
+          <w:b w:val="false"/>
+          <w:bCs w:val="false"/>
+          <w:u w:val="single"/>
+        </w:rPr>
+        <w:t>Teste 3</w:t>
+      </w:r>
+      <w:r>
+        <w:rPr>
+          <w:rFonts w:ascii="Liberation Sans" w:hAnsi="Liberation Sans"/>
+          <w:b w:val="false"/>
+          <w:bCs w:val="false"/>
+        </w:rPr>
+        <w:t>: Detectar acessos imprudentes e indevidos por parte dos membros da instituição a anexos de e-mails suspeitos dentro do ambiente de trabalho, podendo expor a rede interna a invasões de malwares tanto por dispositivos fixos (como PCs e terminais de trabalho) quanto dispositivos móveis conectados a mesma;</w:t>
+      </w:r>
+    </w:p>
+    <w:p>
+      <w:pPr>
+        <w:pStyle w:val="Normal"/>
+        <w:numPr>
+          <w:ilvl w:val="1"/>
+          <w:numId w:val="1"/>
+        </w:numPr>
+        <w:spacing w:before="114" w:after="114"/>
+        <w:jc w:val="both"/>
+        <w:rPr/>
+      </w:pPr>
+      <w:r>
+        <w:rPr>
+          <w:rFonts w:ascii="Liberation Sans" w:hAnsi="Liberation Sans"/>
+          <w:b w:val="false"/>
+          <w:bCs w:val="false"/>
+          <w:i w:val="false"/>
+          <w:iCs w:val="false"/>
+          <w:u w:val="single"/>
+        </w:rPr>
+        <w:t>Teste 4:</w:t>
+      </w:r>
+      <w:r>
+        <w:rPr>
+          <w:rFonts w:ascii="Liberation Sans" w:hAnsi="Liberation Sans"/>
+          <w:b w:val="false"/>
+          <w:bCs w:val="false"/>
+        </w:rPr>
+        <w:t xml:space="preserve"> Detectar falhas de inspeção e de confirmação da veracidade d</w:t>
+      </w:r>
+      <w:r>
+        <w:rPr>
+          <w:rFonts w:ascii="Liberation Sans" w:hAnsi="Liberation Sans"/>
+          <w:b w:val="false"/>
+          <w:bCs w:val="false"/>
+        </w:rPr>
+        <w:t>o</w:t>
+      </w:r>
+      <w:r>
+        <w:rPr>
+          <w:rFonts w:ascii="Liberation Sans" w:hAnsi="Liberation Sans"/>
+          <w:b w:val="false"/>
+          <w:bCs w:val="false"/>
+        </w:rPr>
+        <w:t xml:space="preserve"> conteúdo d</w:t>
+      </w:r>
+      <w:r>
+        <w:rPr>
+          <w:rFonts w:ascii="Liberation Sans" w:hAnsi="Liberation Sans"/>
+          <w:b w:val="false"/>
+          <w:bCs w:val="false"/>
+        </w:rPr>
+        <w:t>e</w:t>
+      </w:r>
+      <w:r>
+        <w:rPr>
+          <w:rFonts w:ascii="Liberation Sans" w:hAnsi="Liberation Sans"/>
+          <w:b w:val="false"/>
+          <w:bCs w:val="false"/>
+        </w:rPr>
+        <w:t xml:space="preserve"> e-mails por parte dos membros da emp</w:t>
+      </w:r>
+      <w:r>
+        <w:rPr>
+          <w:rFonts w:ascii="Liberation Sans" w:hAnsi="Liberation Sans"/>
+          <w:b w:val="false"/>
+          <w:bCs w:val="false"/>
+        </w:rPr>
+        <w:t>resa</w:t>
+      </w:r>
+      <w:r>
+        <w:rPr>
+          <w:rFonts w:ascii="Liberation Sans" w:hAnsi="Liberation Sans"/>
+          <w:b w:val="false"/>
+          <w:bCs w:val="false"/>
+        </w:rPr>
+        <w:t xml:space="preserve">, seguida de eventuais </w:t>
+      </w:r>
+      <w:r>
+        <w:rPr>
+          <w:rFonts w:ascii="Liberation Sans" w:hAnsi="Liberation Sans"/>
+          <w:b w:val="false"/>
+          <w:bCs w:val="false"/>
+        </w:rPr>
+        <w:t>exposições indevidas</w:t>
+      </w:r>
+      <w:r>
+        <w:rPr>
+          <w:rFonts w:ascii="Liberation Sans" w:hAnsi="Liberation Sans"/>
+          <w:b w:val="false"/>
+          <w:bCs w:val="false"/>
+        </w:rPr>
+        <w:t xml:space="preserve"> de informações privadas da instituição por meio de </w:t>
+      </w:r>
+      <w:r>
+        <w:rPr>
+          <w:rFonts w:ascii="Liberation Sans" w:hAnsi="Liberation Sans"/>
+          <w:b w:val="false"/>
+          <w:bCs w:val="false"/>
+        </w:rPr>
+        <w:t>acesso a possíveis sites maliciosos com links anexados a esses e-mails.</w:t>
+      </w:r>
+    </w:p>
+    <w:p>
+      <w:pPr>
+        <w:pStyle w:val="Normal"/>
+        <w:spacing w:before="114" w:after="114"/>
+        <w:jc w:val="both"/>
+        <w:rPr/>
+      </w:pPr>
+      <w:r>
+        <w:rPr>
+          <w:rFonts w:ascii="Liberation Sans" w:hAnsi="Liberation Sans"/>
+          <w:b w:val="false"/>
+          <w:bCs w:val="false"/>
+        </w:rPr>
+        <w:tab/>
       </w:r>
     </w:p>
     <w:sectPr>

</xml_diff>